<commit_message>
docs: Changed proposal and added infos
</commit_message>
<xml_diff>
--- a/docs/proposal.docx
+++ b/docs/proposal.docx
@@ -63,24 +63,90 @@
         <w:pStyle w:val="FirstParagraph"/>
       </w:pPr>
       <w:r>
-        <w:t xml:space="preserve">The problem of the project is to find a solution that will suggest which</w:t>
-      </w:r>
-      <w:r>
-        <w:t xml:space="preserve"> </w:t>
-      </w:r>
-      <w:r>
-        <w:t xml:space="preserve">customers should get which type of offers.</w:t>
+        <w:t xml:space="preserve">The problem of the project is to find a solution that will take customer</w:t>
+      </w:r>
+      <w:r>
+        <w:t xml:space="preserve"> </w:t>
+      </w:r>
+      <w:r>
+        <w:t xml:space="preserve">attributes and offer attributes into account and suggest if the offer will be</w:t>
+      </w:r>
+      <w:r>
+        <w:t xml:space="preserve"> </w:t>
+      </w:r>
+      <w:r>
+        <w:t xml:space="preserve">successful or not. By doing so Starbucks team will be able to check to which</w:t>
+      </w:r>
+      <w:r>
+        <w:t xml:space="preserve"> </w:t>
+      </w:r>
+      <w:r>
+        <w:t xml:space="preserve">offer a customer will respond. By finding the right offer for the</w:t>
+      </w:r>
+      <w:r>
+        <w:t xml:space="preserve"> </w:t>
+      </w:r>
+      <w:r>
+        <w:t xml:space="preserve">right customer Starbucks will be able to increase the marketing ROI. Also</w:t>
+      </w:r>
+      <w:r>
+        <w:t xml:space="preserve"> </w:t>
+      </w:r>
+      <w:r>
+        <w:t xml:space="preserve">Starbucks will be able to target only customers that will respond to the offers,</w:t>
+      </w:r>
+      <w:r>
+        <w:t xml:space="preserve"> </w:t>
+      </w:r>
+      <w:r>
+        <w:t xml:space="preserve">instead of sending the same offer to everyone and customers may become</w:t>
+      </w:r>
+      <w:r>
+        <w:t xml:space="preserve"> </w:t>
+      </w:r>
+      <w:r>
+        <w:t xml:space="preserve">annoyed by Starbucks’s advertising.</w:t>
       </w:r>
     </w:p>
     <w:p>
       <w:pPr>
         <w:pStyle w:val="Heading2"/>
       </w:pPr>
-      <w:bookmarkStart w:id="23" w:name="the-datasets-and-inputs"/>
+      <w:bookmarkStart w:id="23" w:name="solution"/>
+      <w:r>
+        <w:t xml:space="preserve">Solution</w:t>
+      </w:r>
+      <w:bookmarkEnd w:id="23"/>
+    </w:p>
+    <w:p>
+      <w:pPr>
+        <w:pStyle w:val="FirstParagraph"/>
+      </w:pPr>
+      <w:r>
+        <w:t xml:space="preserve">Based on historical data of customer responses a model will be created that will</w:t>
+      </w:r>
+      <w:r>
+        <w:t xml:space="preserve"> </w:t>
+      </w:r>
+      <w:r>
+        <w:t xml:space="preserve">predict / suggest which type of offer a customer should get. The input for the</w:t>
+      </w:r>
+      <w:r>
+        <w:t xml:space="preserve"> </w:t>
+      </w:r>
+      <w:r>
+        <w:t xml:space="preserve">model to make a prediction will be customer demographic data and offer attributes. Respectively the two datasets can be found in portfolio.json and profile.json files, see below. Based on the input the solution will provide if the offer is going to be successful or not.</w:t>
+      </w:r>
+    </w:p>
+    <w:p>
+      <w:pPr>
+        <w:pStyle w:val="Heading2"/>
+      </w:pPr>
+      <w:bookmarkStart w:id="24" w:name="the-datasets-and-inputs"/>
       <w:r>
         <w:t xml:space="preserve">The Datasets and Inputs</w:t>
       </w:r>
-      <w:bookmarkEnd w:id="23"/>
+      <w:bookmarkEnd w:id="24"/>
     </w:p>
     <w:p>
       <w:pPr>
@@ -106,24 +172,30 @@
       <w:pPr>
         <w:pStyle w:val="Heading2"/>
       </w:pPr>
-      <w:bookmarkStart w:id="24" w:name="a-benchmark-model"/>
+      <w:bookmarkStart w:id="25" w:name="a-benchmark-model"/>
       <w:r>
         <w:t xml:space="preserve">A Benchmark Model</w:t>
       </w:r>
-      <w:bookmarkEnd w:id="24"/>
+      <w:bookmarkEnd w:id="25"/>
     </w:p>
     <w:p>
       <w:pPr>
         <w:pStyle w:val="FirstParagraph"/>
       </w:pPr>
       <w:r>
-        <w:t xml:space="preserve">As a benchmark model, a Logistic Regression will be used. Logistic regression is</w:t>
-      </w:r>
-      <w:r>
-        <w:t xml:space="preserve"> </w:t>
-      </w:r>
-      <w:r>
-        <w:t xml:space="preserve">the go-to model for problems with two class values. Therefore the dataset will</w:t>
+        <w:t xml:space="preserve">As a benchmark model, a Naive Classifier will be used. A Classifier that will</w:t>
+      </w:r>
+      <w:r>
+        <w:t xml:space="preserve"> </w:t>
+      </w:r>
+      <w:r>
+        <w:t xml:space="preserve">simply mark all offers as successful. By using Naive Classifer we can see how</w:t>
+      </w:r>
+      <w:r>
+        <w:t xml:space="preserve"> </w:t>
+      </w:r>
+      <w:r>
+        <w:t xml:space="preserve">well the new model will perform in comparison to a random classification. The dataset will</w:t>
       </w:r>
       <w:r>
         <w:t xml:space="preserve"> </w:t>
@@ -142,11 +214,11 @@
       <w:pPr>
         <w:pStyle w:val="Heading2"/>
       </w:pPr>
-      <w:bookmarkStart w:id="25" w:name="evaluation-metrics"/>
+      <w:bookmarkStart w:id="26" w:name="evaluation-metrics"/>
       <w:r>
         <w:t xml:space="preserve">Evaluation metrics</w:t>
       </w:r>
-      <w:bookmarkEnd w:id="25"/>
+      <w:bookmarkEnd w:id="26"/>
     </w:p>
     <w:p>
       <w:pPr>
@@ -159,36 +231,30 @@
         <w:t xml:space="preserve"> </w:t>
       </w:r>
       <w:r>
-        <w:t xml:space="preserve">problem, the accuracy score is perfectly fine. There is no need to use f1 or any</w:t>
-      </w:r>
-      <w:r>
-        <w:t xml:space="preserve"> </w:t>
-      </w:r>
-      <w:r>
-        <w:t xml:space="preserve">other metrics because in case of false positives or false negatives there will</w:t>
-      </w:r>
-      <w:r>
-        <w:t xml:space="preserve"> </w:t>
-      </w:r>
-      <w:r>
-        <w:t xml:space="preserve">be no damage to customers or the company. It’s ok if in some cases the customer</w:t>
-      </w:r>
-      <w:r>
-        <w:t xml:space="preserve"> </w:t>
-      </w:r>
-      <w:r>
-        <w:t xml:space="preserve">will receive the wrong right offer.</w:t>
+        <w:t xml:space="preserve">problem, the accuracy score is perfectly fine. There is no huge imbalance in the</w:t>
+      </w:r>
+      <w:r>
+        <w:t xml:space="preserve"> </w:t>
+      </w:r>
+      <w:r>
+        <w:t xml:space="preserve">dataset, also the imbalance will be fixed by oversampling. In order to fine-tune the model even further the f1, precision and</w:t>
+      </w:r>
+      <w:r>
+        <w:t xml:space="preserve"> </w:t>
+      </w:r>
+      <w:r>
+        <w:t xml:space="preserve">recall metrics will be used to dig deeper into models performance.</w:t>
       </w:r>
     </w:p>
     <w:p>
       <w:pPr>
         <w:pStyle w:val="Heading2"/>
       </w:pPr>
-      <w:bookmarkStart w:id="26" w:name="project-design"/>
+      <w:bookmarkStart w:id="27" w:name="project-design"/>
       <w:r>
         <w:t xml:space="preserve">Project Design</w:t>
       </w:r>
-      <w:bookmarkEnd w:id="26"/>
+      <w:bookmarkEnd w:id="27"/>
     </w:p>
     <w:p>
       <w:pPr>
@@ -206,13 +272,25 @@
         </w:numPr>
       </w:pPr>
       <w:r>
-        <w:t xml:space="preserve">Exploratory Analysis: During the EDA phase there will be the expoloration of data</w:t>
-      </w:r>
-      <w:r>
-        <w:t xml:space="preserve"> </w:t>
-      </w:r>
-      <w:r>
-        <w:t xml:space="preserve">and some basic metrics calculation. The metrics calculation step is needed to get some understand of the different customer type and the performance.</w:t>
+        <w:t xml:space="preserve">Exploratory Analysis I: The first step will be to explore the 3 provided</w:t>
+      </w:r>
+      <w:r>
+        <w:t xml:space="preserve"> </w:t>
+      </w:r>
+      <w:r>
+        <w:t xml:space="preserve">datasets in json format. The main point is to understand the general</w:t>
+      </w:r>
+      <w:r>
+        <w:t xml:space="preserve"> </w:t>
+      </w:r>
+      <w:r>
+        <w:t xml:space="preserve">structure of the data, to explore the distribution of the data to see if any</w:t>
+      </w:r>
+      <w:r>
+        <w:t xml:space="preserve"> </w:t>
+      </w:r>
+      <w:r>
+        <w:t xml:space="preserve">relationship can be found. It’s more a general overview of the project.</w:t>
       </w:r>
     </w:p>
     <w:p>
@@ -223,7 +301,37 @@
         </w:numPr>
       </w:pPr>
       <w:r>
-        <w:t xml:space="preserve">Data Cleaning: During the data cleaning step NaN values, other values that create noise, and values that make no sense will be removed from the datasets.</w:t>
+        <w:t xml:space="preserve">Data Cleaning: During this step files from the step above that contain any</w:t>
+      </w:r>
+      <w:r>
+        <w:t xml:space="preserve"> </w:t>
+      </w:r>
+      <w:r>
+        <w:t xml:space="preserve">missing rows will be dropped from the datasets. Also columns that have</w:t>
+      </w:r>
+      <w:r>
+        <w:t xml:space="preserve"> </w:t>
+      </w:r>
+      <w:r>
+        <w:t xml:space="preserve">ambiguous data such as in the profile.json, age column with values of 118 will</w:t>
+      </w:r>
+      <w:r>
+        <w:t xml:space="preserve"> </w:t>
+      </w:r>
+      <w:r>
+        <w:t xml:space="preserve">be removed. Because there is no way someone is 118 years old. Also during this</w:t>
+      </w:r>
+      <w:r>
+        <w:t xml:space="preserve"> </w:t>
+      </w:r>
+      <w:r>
+        <w:t xml:space="preserve">part data will be merged into a meaningful structure, such as combination of</w:t>
+      </w:r>
+      <w:r>
+        <w:t xml:space="preserve"> </w:t>
+      </w:r>
+      <w:r>
+        <w:t xml:space="preserve">transactions with the profile data.</w:t>
       </w:r>
     </w:p>
     <w:p>
@@ -234,19 +342,25 @@
         </w:numPr>
       </w:pPr>
       <w:r>
-        <w:t xml:space="preserve">Feature Engineering: The main goal of feature engineering is to prepare the</w:t>
-      </w:r>
-      <w:r>
-        <w:t xml:space="preserve"> </w:t>
-      </w:r>
-      <w:r>
-        <w:t xml:space="preserve">features for the algorithms. During this step label encoding, one hot</w:t>
-      </w:r>
-      <w:r>
-        <w:t xml:space="preserve"> </w:t>
-      </w:r>
-      <w:r>
-        <w:t xml:space="preserve">encoding will be used to encode values into the proper data structure.</w:t>
+        <w:t xml:space="preserve">Exploratory Analysis II: Now the data is combined into a single dataframe</w:t>
+      </w:r>
+      <w:r>
+        <w:t xml:space="preserve"> </w:t>
+      </w:r>
+      <w:r>
+        <w:t xml:space="preserve">that can be analysed to find patterns. During this part metrics such as</w:t>
+      </w:r>
+      <w:r>
+        <w:t xml:space="preserve"> </w:t>
+      </w:r>
+      <w:r>
+        <w:t xml:space="preserve">conversion rate by offers, avg. spent by offers will be calculated and visualize</w:t>
+      </w:r>
+      <w:r>
+        <w:t xml:space="preserve"> </w:t>
+      </w:r>
+      <w:r>
+        <w:t xml:space="preserve">to get a better understanding of the offer preformance by other dimensions.</w:t>
       </w:r>
     </w:p>
     <w:p>
@@ -257,19 +371,31 @@
         </w:numPr>
       </w:pPr>
       <w:r>
-        <w:t xml:space="preserve">Algorithm Selection: As the baseline Logistic Regression algorithm was</w:t>
-      </w:r>
-      <w:r>
-        <w:t xml:space="preserve"> </w:t>
-      </w:r>
-      <w:r>
-        <w:t xml:space="preserve">chosen. The algorithm selection will start with some basic algorithms and</w:t>
-      </w:r>
-      <w:r>
-        <w:t xml:space="preserve"> </w:t>
-      </w:r>
-      <w:r>
-        <w:t xml:space="preserve">will gradually move towards more advanced algorithms.</w:t>
+        <w:t xml:space="preserve">Feature Engineering: During this part features some of the features such as</w:t>
+      </w:r>
+      <w:r>
+        <w:t xml:space="preserve"> </w:t>
+      </w:r>
+      <w:r>
+        <w:t xml:space="preserve">offer_names, or customer_ids will be dropped. Also other other columns that</w:t>
+      </w:r>
+      <w:r>
+        <w:t xml:space="preserve"> </w:t>
+      </w:r>
+      <w:r>
+        <w:t xml:space="preserve">can cause problems for the algorithms will be dropped. Columns such as gender,</w:t>
+      </w:r>
+      <w:r>
+        <w:t xml:space="preserve"> </w:t>
+      </w:r>
+      <w:r>
+        <w:t xml:space="preserve">offer_type or age_categories will be hot encoded. Features like age, income,</w:t>
+      </w:r>
+      <w:r>
+        <w:t xml:space="preserve"> </w:t>
+      </w:r>
+      <w:r>
+        <w:t xml:space="preserve">duration and so on will be scaled for better performance.</w:t>
       </w:r>
     </w:p>
     <w:p>
@@ -280,19 +406,48 @@
         </w:numPr>
       </w:pPr>
       <w:r>
-        <w:t xml:space="preserve">Model Training &amp; Tuning: During the training and tuning phase the models will</w:t>
-      </w:r>
-      <w:r>
-        <w:t xml:space="preserve"> </w:t>
-      </w:r>
-      <w:r>
-        <w:t xml:space="preserve">be trained and the best algorithm will be chosen. Grid search will be used to</w:t>
-      </w:r>
-      <w:r>
-        <w:t xml:space="preserve"> </w:t>
-      </w:r>
-      <w:r>
-        <w:t xml:space="preserve">fine-tune the models.</w:t>
+        <w:t xml:space="preserve">Algorithm Selection: As already described above, as baseline algorithm a</w:t>
+      </w:r>
+      <w:r>
+        <w:t xml:space="preserve"> </w:t>
+      </w:r>
+      <w:r>
+        <w:t xml:space="preserve">Naive classifier will be used. To find the optimal algorithm, a brute-force</w:t>
+      </w:r>
+      <w:r>
+        <w:t xml:space="preserve"> </w:t>
+      </w:r>
+      <w:r>
+        <w:t xml:space="preserve">approach will be used. To see which algorithm performs best. Also the plan is to</w:t>
+      </w:r>
+      <w:r>
+        <w:t xml:space="preserve"> </w:t>
+      </w:r>
+      <w:r>
+        <w:t xml:space="preserve">use ensembles, they seem to be reasonable for such type of a problem.</w:t>
+      </w:r>
+    </w:p>
+    <w:p>
+      <w:pPr>
+        <w:numPr>
+          <w:numId w:val="1001"/>
+          <w:ilvl w:val="0"/>
+        </w:numPr>
+      </w:pPr>
+      <w:r>
+        <w:t xml:space="preserve">Model Training &amp; Tuning: The plan is to train the model locally and to use</w:t>
+      </w:r>
+      <w:r>
+        <w:t xml:space="preserve"> </w:t>
+      </w:r>
+      <w:r>
+        <w:t xml:space="preserve">grid search to find the optimal hyper-parameters. The optimization with grid</w:t>
+      </w:r>
+      <w:r>
+        <w:t xml:space="preserve"> </w:t>
+      </w:r>
+      <w:r>
+        <w:t xml:space="preserve">search will be the last step once the best algorithm was found.</w:t>
       </w:r>
     </w:p>
     <w:sectPr/>

</xml_diff>